<commit_message>
commit del dia 27/03
</commit_message>
<xml_diff>
--- a/software/SpringApuntes.docx
+++ b/software/SpringApuntes.docx
@@ -17190,20 +17190,13 @@
       </w:r>
       <w:proofErr w:type="spellEnd"/>
       <w:r>
+        <w:t xml:space="preserve"> MVC,</w:t>
+      </w:r>
+      <w:r>
         <w:t xml:space="preserve"> </w:t>
       </w:r>
-      <w:proofErr w:type="spellStart"/>
-      <w:r>
-        <w:t>MVC</w:t>
-      </w:r>
-      <w:proofErr w:type="gramStart"/>
-      <w:r>
-        <w:t>,por</w:t>
-      </w:r>
-      <w:proofErr w:type="spellEnd"/>
-      <w:proofErr w:type="gramEnd"/>
-      <w:r>
-        <w:t xml:space="preserve"> lo que las solicitudes de flujo pasan en primer lugar por el </w:t>
+      <w:r>
+        <w:t xml:space="preserve">por lo que las solicitudes de flujo pasan en primer lugar por el </w:t>
       </w:r>
       <w:proofErr w:type="spellStart"/>
       <w:r>
@@ -17544,42 +17537,21 @@
         <w:pStyle w:val="Prrafodelista"/>
         <w:ind w:left="1416"/>
         <w:jc w:val="both"/>
-        <w:rPr>
-          <w:lang w:val="en-US"/>
-        </w:rPr>
-      </w:pPr>
-      <w:r>
-        <w:rPr>
-          <w:lang w:val="en-US"/>
-        </w:rPr>
+      </w:pPr>
+      <w:r>
         <w:t>&lt;/</w:t>
       </w:r>
       <w:proofErr w:type="spellStart"/>
-      <w:r>
-        <w:rPr>
-          <w:lang w:val="en-US"/>
-        </w:rPr>
-        <w:t>flow</w:t>
-      </w:r>
       <w:proofErr w:type="gramStart"/>
       <w:r>
-        <w:rPr>
-          <w:lang w:val="en-US"/>
-        </w:rPr>
-        <w:t>:flow</w:t>
+        <w:t>flow:</w:t>
       </w:r>
       <w:proofErr w:type="gramEnd"/>
       <w:r>
-        <w:rPr>
-          <w:lang w:val="en-US"/>
-        </w:rPr>
-        <w:t>-registry</w:t>
-      </w:r>
-      <w:proofErr w:type="spellEnd"/>
-      <w:r>
-        <w:rPr>
-          <w:lang w:val="en-US"/>
-        </w:rPr>
+        <w:t>flow-registry</w:t>
+      </w:r>
+      <w:proofErr w:type="spellEnd"/>
+      <w:r>
         <w:t>&gt;</w:t>
       </w:r>
     </w:p>
@@ -17588,9 +17560,6 @@
         <w:pStyle w:val="Prrafodelista"/>
         <w:ind w:left="1416"/>
         <w:jc w:val="both"/>
-        <w:rPr>
-          <w:lang w:val="en-US"/>
-        </w:rPr>
       </w:pPr>
     </w:p>
     <w:p>
@@ -17649,6 +17618,9 @@
       </w:r>
       <w:proofErr w:type="spellEnd"/>
       <w:r>
+        <w:t>/</w:t>
+      </w:r>
+      <w:r>
         <w:t xml:space="preserve"> -&gt; ruta base del registro de flujo</w:t>
       </w:r>
     </w:p>
@@ -17658,16 +17630,23 @@
         <w:ind w:left="1416"/>
         <w:jc w:val="both"/>
       </w:pPr>
-      <w:r>
-        <w:t>/</w:t>
-      </w:r>
-      <w:proofErr w:type="spellStart"/>
+      <w:proofErr w:type="spellStart"/>
+      <w:proofErr w:type="gramStart"/>
       <w:r>
         <w:t>order</w:t>
       </w:r>
       <w:proofErr w:type="spellEnd"/>
-      <w:r>
-        <w:t xml:space="preserve"> -&gt; id de la ruta</w:t>
+      <w:proofErr w:type="gramEnd"/>
+      <w:r>
+        <w:t xml:space="preserve"> -&gt; </w:t>
+      </w:r>
+      <w:proofErr w:type="spellStart"/>
+      <w:r>
+        <w:t>flow</w:t>
+      </w:r>
+      <w:proofErr w:type="spellEnd"/>
+      <w:r>
+        <w:t xml:space="preserve"> id</w:t>
       </w:r>
     </w:p>
     <w:p>
@@ -17700,24 +17679,16 @@
         <w:jc w:val="both"/>
       </w:pPr>
       <w:r>
-        <w:t>Tipo 2</w:t>
-      </w:r>
-      <w:r>
-        <w:t xml:space="preserve">. </w:t>
-      </w:r>
-      <w:r>
-        <w:t>Con identificación del fich</w:t>
-      </w:r>
-      <w:r>
-        <w:t xml:space="preserve">ero de flujo de forma </w:t>
-      </w:r>
-      <w:proofErr w:type="spellStart"/>
-      <w:r>
-        <w:t>explicita</w:t>
-      </w:r>
-      <w:proofErr w:type="spellEnd"/>
-      <w:r>
-        <w:t>.</w:t>
+        <w:t>Tipo 2. Con identificación del fich</w:t>
+      </w:r>
+      <w:r>
+        <w:t xml:space="preserve">ero de flujo de </w:t>
+      </w:r>
+      <w:r>
+        <w:t>forma explí</w:t>
+      </w:r>
+      <w:r>
+        <w:t>cita.</w:t>
       </w:r>
     </w:p>
     <w:p>
@@ -17831,42 +17802,27 @@
       <w:pPr>
         <w:pStyle w:val="Prrafodelista"/>
         <w:jc w:val="both"/>
-        <w:rPr>
-          <w:lang w:val="en-US"/>
-        </w:rPr>
-      </w:pPr>
-      <w:r>
-        <w:rPr>
-          <w:lang w:val="en-US"/>
-        </w:rPr>
-        <w:t xml:space="preserve">     &lt;/</w:t>
-      </w:r>
-      <w:proofErr w:type="spellStart"/>
-      <w:r>
-        <w:rPr>
-          <w:lang w:val="en-US"/>
-        </w:rPr>
-        <w:t>flow</w:t>
-      </w:r>
+      </w:pPr>
+      <w:r>
+        <w:rPr>
+          <w:lang w:val="en-US"/>
+        </w:rPr>
+        <w:t xml:space="preserve">     </w:t>
+      </w:r>
+      <w:r>
+        <w:t>&lt;/</w:t>
+      </w:r>
+      <w:proofErr w:type="spellStart"/>
       <w:proofErr w:type="gramStart"/>
       <w:r>
-        <w:rPr>
-          <w:lang w:val="en-US"/>
-        </w:rPr>
-        <w:t>:flow</w:t>
+        <w:t>flow:</w:t>
       </w:r>
       <w:proofErr w:type="gramEnd"/>
       <w:r>
-        <w:rPr>
-          <w:lang w:val="en-US"/>
-        </w:rPr>
-        <w:t>-registry</w:t>
-      </w:r>
-      <w:proofErr w:type="spellEnd"/>
-      <w:r>
-        <w:rPr>
-          <w:lang w:val="en-US"/>
-        </w:rPr>
+        <w:t>flow-registry</w:t>
+      </w:r>
+      <w:proofErr w:type="spellEnd"/>
+      <w:r>
         <w:t>&gt;</w:t>
       </w:r>
     </w:p>
@@ -17876,9 +17832,6 @@
         <w:jc w:val="both"/>
       </w:pPr>
       <w:r>
-        <w:rPr>
-          <w:lang w:val="en-US"/>
-        </w:rPr>
         <w:tab/>
       </w:r>
       <w:r>
@@ -18030,13 +17983,7 @@
         <w:rPr>
           <w:lang w:val="en-US"/>
         </w:rPr>
-        <w:t xml:space="preserve"> id= “pizza”</w:t>
-      </w:r>
-      <w:r>
-        <w:rPr>
-          <w:lang w:val="en-US"/>
-        </w:rPr>
-        <w:t xml:space="preserve"> path=”/WEB-INF/flows/springpizza.xml”/&gt;</w:t>
+        <w:t xml:space="preserve"> id= “pizza” path=”/WEB-INF/flows/springpizza.xml”/&gt;</w:t>
       </w:r>
     </w:p>
     <w:p>
@@ -18156,9 +18103,6 @@
       <w:pPr>
         <w:pStyle w:val="Prrafodelista"/>
         <w:jc w:val="both"/>
-        <w:rPr>
-          <w:lang w:val="en-US"/>
-        </w:rPr>
       </w:pPr>
     </w:p>
     <w:p>
@@ -18273,7 +18217,13 @@
         <w:jc w:val="both"/>
       </w:pPr>
       <w:r>
-        <w:t>Dar respuestas a las solicitudes del flujo.</w:t>
+        <w:rPr>
+          <w:u w:val="single"/>
+        </w:rPr>
+        <w:t>Dar respuestas a las solicitudes del flujo</w:t>
+      </w:r>
+      <w:r>
+        <w:t>.</w:t>
       </w:r>
     </w:p>
     <w:p>
@@ -18300,157 +18250,156 @@
       <w:r>
         <w:t xml:space="preserve"> del flujo, las procesa y les da respuesta. </w:t>
       </w:r>
+      <w:r>
+        <w:t>E</w:t>
+      </w:r>
+      <w:r>
+        <w:t xml:space="preserve">s como un controlador en el más puro </w:t>
+      </w:r>
+      <w:proofErr w:type="spellStart"/>
+      <w:r>
+        <w:t>mvc</w:t>
+      </w:r>
+      <w:proofErr w:type="spellEnd"/>
+      <w:r>
+        <w:t>.</w:t>
+      </w:r>
+    </w:p>
+    <w:p>
+      <w:pPr>
+        <w:pStyle w:val="Prrafodelista"/>
+        <w:jc w:val="both"/>
+      </w:pPr>
+    </w:p>
+    <w:p>
+      <w:pPr>
+        <w:pStyle w:val="Prrafodelista"/>
+        <w:jc w:val="both"/>
+      </w:pPr>
+      <w:r>
+        <w:t xml:space="preserve">Se incorpora como </w:t>
+      </w:r>
+      <w:proofErr w:type="spellStart"/>
+      <w:r>
+        <w:t>bean</w:t>
+      </w:r>
+      <w:proofErr w:type="spellEnd"/>
+      <w:r>
+        <w:t xml:space="preserve"> en el contexto de </w:t>
+      </w:r>
+      <w:proofErr w:type="spellStart"/>
+      <w:r>
+        <w:t>spring</w:t>
+      </w:r>
+      <w:proofErr w:type="spellEnd"/>
+      <w:r>
+        <w:t>:</w:t>
+      </w:r>
+    </w:p>
+    <w:p>
+      <w:pPr>
+        <w:pStyle w:val="Prrafodelista"/>
+        <w:jc w:val="both"/>
+      </w:pPr>
+    </w:p>
+    <w:p>
+      <w:pPr>
+        <w:pStyle w:val="Prrafodelista"/>
+        <w:jc w:val="both"/>
+      </w:pPr>
+      <w:r>
+        <w:t>&lt;</w:t>
+      </w:r>
+      <w:proofErr w:type="spellStart"/>
+      <w:r>
+        <w:t>bean</w:t>
+      </w:r>
+      <w:proofErr w:type="spellEnd"/>
+      <w:r>
+        <w:t xml:space="preserve"> </w:t>
+      </w:r>
+      <w:proofErr w:type="spellStart"/>
+      <w:r>
+        <w:t>class</w:t>
+      </w:r>
+      <w:proofErr w:type="spellEnd"/>
+      <w:r>
+        <w:t xml:space="preserve"> = “</w:t>
+      </w:r>
+      <w:proofErr w:type="spellStart"/>
+      <w:r>
+        <w:t>org.springframework.webflow.mvc.servlet.FlowHandleAdapter</w:t>
+      </w:r>
+      <w:proofErr w:type="spellEnd"/>
+      <w:r>
+        <w:t>”&gt;</w:t>
+      </w:r>
+    </w:p>
+    <w:p>
+      <w:pPr>
+        <w:pStyle w:val="Prrafodelista"/>
+        <w:jc w:val="both"/>
+        <w:rPr>
+          <w:lang w:val="en-US"/>
+        </w:rPr>
+      </w:pPr>
+      <w:r>
+        <w:t xml:space="preserve">          </w:t>
+      </w:r>
+      <w:r>
+        <w:rPr>
+          <w:lang w:val="en-US"/>
+        </w:rPr>
+        <w:t>&lt;property name =”</w:t>
+      </w:r>
+      <w:proofErr w:type="spellStart"/>
+      <w:r>
+        <w:rPr>
+          <w:lang w:val="en-US"/>
+        </w:rPr>
+        <w:t>flowExecutor</w:t>
+      </w:r>
+      <w:proofErr w:type="spellEnd"/>
+      <w:r>
+        <w:rPr>
+          <w:lang w:val="en-US"/>
+        </w:rPr>
+        <w:t>” ref =”</w:t>
+      </w:r>
+      <w:proofErr w:type="spellStart"/>
+      <w:r>
+        <w:rPr>
+          <w:lang w:val="en-US"/>
+        </w:rPr>
+        <w:t>flowExecutor</w:t>
+      </w:r>
+      <w:proofErr w:type="spellEnd"/>
+      <w:r>
+        <w:rPr>
+          <w:lang w:val="en-US"/>
+        </w:rPr>
+        <w:t>” /&gt;</w:t>
+      </w:r>
+    </w:p>
+    <w:p>
+      <w:pPr>
+        <w:pStyle w:val="Prrafodelista"/>
+        <w:jc w:val="both"/>
+      </w:pPr>
+      <w:r>
+        <w:t>&lt;/</w:t>
+      </w:r>
+      <w:proofErr w:type="spellStart"/>
       <w:proofErr w:type="gramStart"/>
       <w:r>
-        <w:t>es</w:t>
-      </w:r>
+        <w:t>bean</w:t>
+      </w:r>
+      <w:proofErr w:type="spellEnd"/>
       <w:proofErr w:type="gramEnd"/>
       <w:r>
-        <w:t xml:space="preserve"> como un controlador en el más puro </w:t>
-      </w:r>
-      <w:proofErr w:type="spellStart"/>
-      <w:r>
-        <w:t>mvc</w:t>
-      </w:r>
-      <w:proofErr w:type="spellEnd"/>
-      <w:r>
-        <w:t>.</w:t>
-      </w:r>
-    </w:p>
-    <w:p>
-      <w:pPr>
-        <w:pStyle w:val="Prrafodelista"/>
-        <w:jc w:val="both"/>
-      </w:pPr>
-    </w:p>
-    <w:p>
-      <w:pPr>
-        <w:pStyle w:val="Prrafodelista"/>
-        <w:jc w:val="both"/>
-      </w:pPr>
-      <w:r>
-        <w:t xml:space="preserve">Se incorpora como </w:t>
-      </w:r>
-      <w:proofErr w:type="spellStart"/>
-      <w:r>
-        <w:t>bean</w:t>
-      </w:r>
-      <w:proofErr w:type="spellEnd"/>
-      <w:r>
-        <w:t xml:space="preserve"> en el contexto de </w:t>
-      </w:r>
-      <w:proofErr w:type="spellStart"/>
-      <w:r>
-        <w:t>spring</w:t>
-      </w:r>
-      <w:proofErr w:type="spellEnd"/>
-      <w:r>
-        <w:t>:</w:t>
-      </w:r>
-    </w:p>
-    <w:p>
-      <w:pPr>
-        <w:pStyle w:val="Prrafodelista"/>
-        <w:jc w:val="both"/>
-      </w:pPr>
-    </w:p>
-    <w:p>
-      <w:pPr>
-        <w:pStyle w:val="Prrafodelista"/>
-        <w:jc w:val="both"/>
-      </w:pPr>
-      <w:r>
-        <w:t>&lt;</w:t>
-      </w:r>
-      <w:proofErr w:type="spellStart"/>
-      <w:r>
-        <w:t>bean</w:t>
-      </w:r>
-      <w:proofErr w:type="spellEnd"/>
-      <w:r>
-        <w:t xml:space="preserve"> </w:t>
-      </w:r>
-      <w:proofErr w:type="spellStart"/>
-      <w:r>
-        <w:t>class</w:t>
-      </w:r>
-      <w:proofErr w:type="spellEnd"/>
-      <w:r>
-        <w:t xml:space="preserve"> = “</w:t>
-      </w:r>
-      <w:proofErr w:type="spellStart"/>
-      <w:r>
-        <w:t>org.springframework.webflow.mvc.servlet.FlowHandleAdapter</w:t>
-      </w:r>
-      <w:proofErr w:type="spellEnd"/>
-      <w:r>
-        <w:t>”&gt;</w:t>
-      </w:r>
-    </w:p>
-    <w:p>
-      <w:pPr>
-        <w:pStyle w:val="Prrafodelista"/>
-        <w:jc w:val="both"/>
-        <w:rPr>
-          <w:lang w:val="en-US"/>
-        </w:rPr>
-      </w:pPr>
-      <w:r>
-        <w:t xml:space="preserve">          </w:t>
-      </w:r>
-      <w:r>
-        <w:rPr>
-          <w:lang w:val="en-US"/>
-        </w:rPr>
-        <w:t>&lt;property name =”</w:t>
-      </w:r>
-      <w:proofErr w:type="spellStart"/>
-      <w:r>
-        <w:rPr>
-          <w:lang w:val="en-US"/>
-        </w:rPr>
-        <w:t>flowExecutor</w:t>
-      </w:r>
-      <w:proofErr w:type="spellEnd"/>
-      <w:r>
-        <w:rPr>
-          <w:lang w:val="en-US"/>
-        </w:rPr>
-        <w:t>” ref =”</w:t>
-      </w:r>
-      <w:proofErr w:type="spellStart"/>
-      <w:r>
-        <w:rPr>
-          <w:lang w:val="en-US"/>
-        </w:rPr>
-        <w:t>flowExecutor</w:t>
-      </w:r>
-      <w:proofErr w:type="spellEnd"/>
-      <w:r>
-        <w:rPr>
-          <w:lang w:val="en-US"/>
-        </w:rPr>
-        <w:t>” /&gt;</w:t>
-      </w:r>
-    </w:p>
-    <w:p>
-      <w:pPr>
-        <w:pStyle w:val="Prrafodelista"/>
-        <w:jc w:val="both"/>
-        <w:rPr>
-          <w:lang w:val="en-US"/>
-        </w:rPr>
-      </w:pPr>
-      <w:r>
-        <w:rPr>
-          <w:lang w:val="en-US"/>
-        </w:rPr>
-        <w:t>&lt;/bean&gt;</w:t>
-      </w:r>
-      <w:r>
-        <w:rPr>
-          <w:lang w:val="en-US"/>
-        </w:rPr>
+        <w:t>&gt;</w:t>
+      </w:r>
+      <w:r>
         <w:br/>
       </w:r>
     </w:p>
@@ -18461,57 +18410,14 @@
         <w:jc w:val="both"/>
         <w:rPr>
           <w:b/>
-          <w:lang w:val="en-US"/>
-        </w:rPr>
-      </w:pPr>
-      <w:proofErr w:type="spellStart"/>
+        </w:rPr>
+      </w:pPr>
       <w:r>
         <w:rPr>
           <w:b/>
-          <w:lang w:val="en-US"/>
         </w:rPr>
         <w:lastRenderedPageBreak/>
-        <w:t>Componentes</w:t>
-      </w:r>
-      <w:proofErr w:type="spellEnd"/>
-      <w:r>
-        <w:rPr>
-          <w:b/>
-          <w:lang w:val="en-US"/>
-        </w:rPr>
-        <w:t xml:space="preserve"> de </w:t>
-      </w:r>
-      <w:proofErr w:type="gramStart"/>
-      <w:r>
-        <w:rPr>
-          <w:b/>
-          <w:lang w:val="en-US"/>
-        </w:rPr>
-        <w:t>un</w:t>
-      </w:r>
-      <w:proofErr w:type="gramEnd"/>
-      <w:r>
-        <w:rPr>
-          <w:b/>
-          <w:lang w:val="en-US"/>
-        </w:rPr>
-        <w:t xml:space="preserve"> </w:t>
-      </w:r>
-      <w:proofErr w:type="spellStart"/>
-      <w:r>
-        <w:rPr>
-          <w:b/>
-          <w:lang w:val="en-US"/>
-        </w:rPr>
-        <w:t>flujo</w:t>
-      </w:r>
-      <w:proofErr w:type="spellEnd"/>
-      <w:r>
-        <w:rPr>
-          <w:b/>
-          <w:lang w:val="en-US"/>
-        </w:rPr>
-        <w:t>:</w:t>
+        <w:t>Componentes de un flujo:</w:t>
       </w:r>
     </w:p>
     <w:p>
@@ -18629,7 +18535,18 @@
       </w:pPr>
       <w:r>
         <w:tab/>
-        <w:t>Arriba se identifica el estado de vista y también se determina la vista lógica.</w:t>
+        <w:t>Arriba se identifica el estado de vista y tambi</w:t>
+      </w:r>
+      <w:r>
+        <w:t>én se determina la vista lógica que sería “</w:t>
+      </w:r>
+      <w:proofErr w:type="spellStart"/>
+      <w:r>
+        <w:t>welcome</w:t>
+      </w:r>
+      <w:proofErr w:type="spellEnd"/>
+      <w:r>
+        <w:t>”.</w:t>
       </w:r>
     </w:p>
     <w:p>
@@ -18662,15 +18579,13 @@
         <w:jc w:val="both"/>
       </w:pPr>
       <w:r>
-        <w:t xml:space="preserve">Arriba se </w:t>
-      </w:r>
-      <w:proofErr w:type="spellStart"/>
-      <w:r>
-        <w:t>identica</w:t>
-      </w:r>
-      <w:proofErr w:type="spellEnd"/>
-      <w:r>
-        <w:t xml:space="preserve"> el estado de la vista y tambi</w:t>
+        <w:t>Arriba se identi</w:t>
+      </w:r>
+      <w:r>
+        <w:t>fi</w:t>
+      </w:r>
+      <w:r>
+        <w:t>ca el estado de la vista y tambi</w:t>
       </w:r>
       <w:r>
         <w:t>én se termina explícitamente el nombre lógico de la vista, en este caso “</w:t>
@@ -18842,26 +18757,28 @@
         <w:pStyle w:val="Sinespaciado"/>
         <w:ind w:left="708"/>
         <w:jc w:val="both"/>
-      </w:pPr>
-      <w:r>
-        <w:t>&lt;</w:t>
-      </w:r>
-      <w:proofErr w:type="spellStart"/>
-      <w:proofErr w:type="gramStart"/>
-      <w:r>
-        <w:t>action-state</w:t>
-      </w:r>
-      <w:proofErr w:type="spellEnd"/>
-      <w:proofErr w:type="gramEnd"/>
-      <w:r>
-        <w:t xml:space="preserve"> id=”</w:t>
-      </w:r>
-      <w:proofErr w:type="spellStart"/>
-      <w:r>
+        <w:rPr>
+          <w:lang w:val="en-US"/>
+        </w:rPr>
+      </w:pPr>
+      <w:r>
+        <w:rPr>
+          <w:lang w:val="en-US"/>
+        </w:rPr>
+        <w:t>&lt;action-state id=”</w:t>
+      </w:r>
+      <w:proofErr w:type="spellStart"/>
+      <w:r>
+        <w:rPr>
+          <w:lang w:val="en-US"/>
+        </w:rPr>
         <w:t>saveOrder</w:t>
       </w:r>
       <w:proofErr w:type="spellEnd"/>
       <w:r>
+        <w:rPr>
+          <w:lang w:val="en-US"/>
+        </w:rPr>
         <w:t>”&gt;</w:t>
       </w:r>
     </w:p>
@@ -18875,6 +18792,9 @@
         </w:rPr>
       </w:pPr>
       <w:r>
+        <w:rPr>
+          <w:lang w:val="en-US"/>
+        </w:rPr>
         <w:tab/>
       </w:r>
       <w:r>
@@ -19110,23 +19030,36 @@
         <w:pStyle w:val="Sinespaciado"/>
         <w:ind w:left="708"/>
         <w:jc w:val="both"/>
-      </w:pPr>
-      <w:proofErr w:type="spellStart"/>
+        <w:rPr>
+          <w:lang w:val="en-US"/>
+        </w:rPr>
+      </w:pPr>
       <w:proofErr w:type="gramStart"/>
       <w:r>
+        <w:rPr>
+          <w:lang w:val="en-US"/>
+        </w:rPr>
         <w:t>then</w:t>
       </w:r>
-      <w:proofErr w:type="spellEnd"/>
       <w:proofErr w:type="gramEnd"/>
       <w:r>
+        <w:rPr>
+          <w:lang w:val="en-US"/>
+        </w:rPr>
         <w:t>="</w:t>
       </w:r>
       <w:proofErr w:type="spellStart"/>
       <w:r>
+        <w:rPr>
+          <w:lang w:val="en-US"/>
+        </w:rPr>
         <w:t>addCustomer</w:t>
       </w:r>
       <w:proofErr w:type="spellEnd"/>
       <w:r>
+        <w:rPr>
+          <w:lang w:val="en-US"/>
+        </w:rPr>
         <w:t>"</w:t>
       </w:r>
     </w:p>
@@ -19135,23 +19068,36 @@
         <w:pStyle w:val="Sinespaciado"/>
         <w:ind w:left="708"/>
         <w:jc w:val="both"/>
-      </w:pPr>
-      <w:proofErr w:type="spellStart"/>
+        <w:rPr>
+          <w:lang w:val="en-US"/>
+        </w:rPr>
+      </w:pPr>
       <w:proofErr w:type="gramStart"/>
       <w:r>
+        <w:rPr>
+          <w:lang w:val="en-US"/>
+        </w:rPr>
         <w:t>else</w:t>
       </w:r>
-      <w:proofErr w:type="spellEnd"/>
       <w:proofErr w:type="gramEnd"/>
       <w:r>
+        <w:rPr>
+          <w:lang w:val="en-US"/>
+        </w:rPr>
         <w:t>="</w:t>
       </w:r>
       <w:proofErr w:type="spellStart"/>
       <w:r>
+        <w:rPr>
+          <w:lang w:val="en-US"/>
+        </w:rPr>
         <w:t>deliveryWarning</w:t>
       </w:r>
       <w:proofErr w:type="spellEnd"/>
       <w:r>
+        <w:rPr>
+          <w:lang w:val="en-US"/>
+        </w:rPr>
         <w:t>" /&gt;</w:t>
       </w:r>
     </w:p>
@@ -19160,19 +19106,15 @@
         <w:pStyle w:val="Sinespaciado"/>
         <w:ind w:left="708"/>
         <w:jc w:val="both"/>
-      </w:pPr>
-      <w:r>
-        <w:t>&lt;/</w:t>
-      </w:r>
-      <w:proofErr w:type="spellStart"/>
-      <w:proofErr w:type="gramStart"/>
-      <w:r>
-        <w:t>decision-state</w:t>
-      </w:r>
-      <w:proofErr w:type="spellEnd"/>
-      <w:proofErr w:type="gramEnd"/>
-      <w:r>
-        <w:t>&gt;</w:t>
+        <w:rPr>
+          <w:lang w:val="en-US"/>
+        </w:rPr>
+      </w:pPr>
+      <w:r>
+        <w:rPr>
+          <w:lang w:val="en-US"/>
+        </w:rPr>
+        <w:t>&lt;/decision-state&gt;</w:t>
       </w:r>
     </w:p>
     <w:p>
@@ -19180,6 +19122,9 @@
         <w:pStyle w:val="Sinespaciado"/>
         <w:ind w:left="708"/>
         <w:jc w:val="both"/>
+        <w:rPr>
+          <w:lang w:val="en-US"/>
+        </w:rPr>
       </w:pPr>
     </w:p>
     <w:p>
@@ -19213,16 +19158,50 @@
       <w:pPr>
         <w:pStyle w:val="Prrafodelista"/>
         <w:jc w:val="both"/>
-      </w:pPr>
-      <w:r>
-        <w:t xml:space="preserve">Declaración de un </w:t>
-      </w:r>
-      <w:proofErr w:type="spellStart"/>
-      <w:r>
+        <w:rPr>
+          <w:lang w:val="en-US"/>
+        </w:rPr>
+      </w:pPr>
+      <w:proofErr w:type="spellStart"/>
+      <w:r>
+        <w:rPr>
+          <w:lang w:val="en-US"/>
+        </w:rPr>
+        <w:t>Declaración</w:t>
+      </w:r>
+      <w:proofErr w:type="spellEnd"/>
+      <w:r>
+        <w:rPr>
+          <w:lang w:val="en-US"/>
+        </w:rPr>
+        <w:t xml:space="preserve"> de </w:t>
+      </w:r>
+      <w:proofErr w:type="gramStart"/>
+      <w:r>
+        <w:rPr>
+          <w:lang w:val="en-US"/>
+        </w:rPr>
+        <w:t>un</w:t>
+      </w:r>
+      <w:proofErr w:type="gramEnd"/>
+      <w:r>
+        <w:rPr>
+          <w:lang w:val="en-US"/>
+        </w:rPr>
+        <w:t xml:space="preserve"> </w:t>
+      </w:r>
+      <w:proofErr w:type="spellStart"/>
+      <w:r>
+        <w:rPr>
+          <w:lang w:val="en-US"/>
+        </w:rPr>
         <w:t>subflujo</w:t>
       </w:r>
       <w:proofErr w:type="spellEnd"/>
       <w:r>
+        <w:rPr>
+          <w:lang w:val="en-US"/>
+        </w:rPr>
         <w:t>:</w:t>
       </w:r>
     </w:p>
@@ -19362,23 +19341,22 @@
     </w:p>
     <w:p>
       <w:pPr>
-        <w:pStyle w:val="Sinespaciado"/>
+        <w:pStyle w:val="Prrafodelista"/>
+        <w:numPr>
+          <w:ilvl w:val="0"/>
+          <w:numId w:val="2"/>
+        </w:numPr>
+        <w:jc w:val="both"/>
+      </w:pPr>
+      <w:r>
+        <w:t>Estados finales.</w:t>
+      </w:r>
+    </w:p>
+    <w:p>
+      <w:pPr>
         <w:ind w:left="708"/>
         <w:jc w:val="both"/>
       </w:pPr>
-    </w:p>
-    <w:p>
-      <w:pPr>
-        <w:jc w:val="both"/>
-      </w:pPr>
-      <w:r>
-        <w:t>-Estados finales.</w:t>
-      </w:r>
-    </w:p>
-    <w:p>
-      <w:pPr>
-        <w:jc w:val="both"/>
-      </w:pPr>
       <w:r>
         <w:t>Cuando el flujo alcanza el estado &lt;</w:t>
       </w:r>
@@ -19393,6 +19371,7 @@
     </w:p>
     <w:p>
       <w:pPr>
+        <w:ind w:left="708"/>
         <w:jc w:val="both"/>
       </w:pPr>
       <w:r>
@@ -19434,6 +19413,10 @@
       </w:pPr>
     </w:p>
     <w:p>
+      <w:pPr>
+        <w:ind w:left="708"/>
+        <w:jc w:val="both"/>
+      </w:pPr>
       <w:r>
         <w:t>Si &lt;</w:t>
       </w:r>
@@ -19455,6 +19438,10 @@
       </w:r>
     </w:p>
     <w:p>
+      <w:pPr>
+        <w:ind w:left="708"/>
+        <w:jc w:val="both"/>
+      </w:pPr>
       <w:r>
         <w:t xml:space="preserve">Si el flujo final no es un </w:t>
       </w:r>
@@ -19550,213 +19537,215 @@
       </w:r>
       <w:proofErr w:type="spellStart"/>
       <w:r>
-        <w:t>lookupCustomer.</w:t>
-      </w:r>
-      <w:r>
-        <w:t>En</w:t>
-      </w:r>
-      <w:proofErr w:type="spellEnd"/>
-      <w:r>
-        <w:t xml:space="preserve"> un estado vista, el evento suele ser una acción del usuario. En un estado de acción, el evento es el resultado de evaluar una expresión.</w:t>
-      </w:r>
-    </w:p>
-    <w:p>
-      <w:pPr>
-        <w:pStyle w:val="Sinespaciado"/>
-        <w:rPr>
-          <w:lang w:val="en-US"/>
-        </w:rPr>
-      </w:pPr>
-      <w:r>
-        <w:rPr>
-          <w:lang w:val="en-US"/>
-        </w:rPr>
-        <w:t>&lt;transition</w:t>
-      </w:r>
-      <w:r>
-        <w:rPr>
-          <w:lang w:val="en-US"/>
-        </w:rPr>
+        <w:t>phoneEntered</w:t>
+      </w:r>
+      <w:proofErr w:type="spellEnd"/>
+      <w:r>
+        <w:t>.</w:t>
+      </w:r>
+      <w:r>
         <w:t xml:space="preserve"> </w:t>
       </w:r>
-      <w:r>
-        <w:rPr>
-          <w:lang w:val="en-US"/>
-        </w:rPr>
-        <w:t>on-exception=</w:t>
-      </w:r>
-      <w:r>
-        <w:rPr>
-          <w:lang w:val="en-US"/>
-        </w:rPr>
-        <w:t xml:space="preserve"> </w:t>
-      </w:r>
-      <w:r>
-        <w:rPr>
-          <w:lang w:val="en-US"/>
-        </w:rPr>
-        <w:t>"</w:t>
-      </w:r>
-      <w:proofErr w:type="spellStart"/>
-      <w:r>
-        <w:rPr>
-          <w:lang w:val="en-US"/>
-        </w:rPr>
-        <w:t>com.springinaction.pizza.service.CustomerNotFoundException</w:t>
-      </w:r>
-      <w:proofErr w:type="spellEnd"/>
-      <w:r>
-        <w:rPr>
-          <w:lang w:val="en-US"/>
-        </w:rPr>
-        <w:t>"</w:t>
-      </w:r>
-    </w:p>
-    <w:p>
-      <w:pPr>
-        <w:pStyle w:val="Sinespaciado"/>
-      </w:pPr>
-      <w:proofErr w:type="spellStart"/>
-      <w:proofErr w:type="gramStart"/>
-      <w:r>
-        <w:t>to</w:t>
-      </w:r>
-      <w:proofErr w:type="spellEnd"/>
-      <w:proofErr w:type="gramEnd"/>
-      <w:r>
-        <w:t>="</w:t>
-      </w:r>
-      <w:proofErr w:type="spellStart"/>
-      <w:r>
-        <w:t>registrationForm</w:t>
-      </w:r>
-      <w:proofErr w:type="spellEnd"/>
-      <w:r>
-        <w:t>" /&gt;</w:t>
-      </w:r>
-    </w:p>
-    <w:p>
-      <w:pPr>
-        <w:pStyle w:val="Sinespaciado"/>
-      </w:pPr>
-    </w:p>
-    <w:p>
-      <w:r>
-        <w:t xml:space="preserve">Si varios estados </w:t>
-      </w:r>
-      <w:proofErr w:type="gramStart"/>
-      <w:r>
-        <w:t>tiene</w:t>
-      </w:r>
-      <w:proofErr w:type="gramEnd"/>
-      <w:r>
-        <w:t xml:space="preserve"> transiciones comunes, podemos definir una transacción global:</w:t>
-      </w:r>
-    </w:p>
-    <w:p>
-      <w:pPr>
-        <w:pStyle w:val="Sinespaciado"/>
-        <w:rPr>
-          <w:lang w:val="en-US"/>
-        </w:rPr>
-      </w:pPr>
-      <w:r>
-        <w:rPr>
-          <w:lang w:val="en-US"/>
-        </w:rPr>
-        <w:t>&lt;</w:t>
-      </w:r>
-      <w:proofErr w:type="gramStart"/>
-      <w:r>
-        <w:rPr>
-          <w:lang w:val="en-US"/>
-        </w:rPr>
-        <w:t>global-transitions</w:t>
-      </w:r>
-      <w:proofErr w:type="gramEnd"/>
-      <w:r>
-        <w:rPr>
-          <w:lang w:val="en-US"/>
-        </w:rPr>
-        <w:t>&gt;</w:t>
-      </w:r>
-    </w:p>
-    <w:p>
-      <w:pPr>
-        <w:pStyle w:val="Sinespaciado"/>
-        <w:rPr>
-          <w:lang w:val="en-US"/>
-        </w:rPr>
-      </w:pPr>
-      <w:r>
-        <w:rPr>
-          <w:lang w:val="en-US"/>
-        </w:rPr>
-        <w:t>&lt;transition on="cancel" to="</w:t>
-      </w:r>
-      <w:proofErr w:type="spellStart"/>
-      <w:r>
-        <w:rPr>
-          <w:lang w:val="en-US"/>
-        </w:rPr>
-        <w:t>endState</w:t>
-      </w:r>
-      <w:proofErr w:type="spellEnd"/>
-      <w:r>
-        <w:rPr>
-          <w:lang w:val="en-US"/>
-        </w:rPr>
-        <w:t>" /&gt;</w:t>
-      </w:r>
-    </w:p>
-    <w:p>
-      <w:pPr>
-        <w:pStyle w:val="Sinespaciado"/>
-      </w:pPr>
-      <w:r>
-        <w:t>&lt;/</w:t>
-      </w:r>
-      <w:proofErr w:type="gramStart"/>
-      <w:r>
-        <w:t>global-</w:t>
-      </w:r>
-      <w:proofErr w:type="spellStart"/>
-      <w:r>
-        <w:t>transitions</w:t>
-      </w:r>
-      <w:proofErr w:type="spellEnd"/>
-      <w:proofErr w:type="gramEnd"/>
-      <w:r>
-        <w:t>&gt;</w:t>
-      </w:r>
-    </w:p>
-    <w:p>
-      <w:pPr>
-        <w:pStyle w:val="Sinespaciado"/>
-      </w:pPr>
-    </w:p>
-    <w:p>
-      <w:pPr>
-        <w:rPr>
-          <w:u w:val="single"/>
-        </w:rPr>
-      </w:pPr>
-      <w:r>
-        <w:rPr>
-          <w:u w:val="single"/>
-        </w:rPr>
-        <w:t>Flujo de datos.</w:t>
-      </w:r>
-    </w:p>
-    <w:p>
-      <w:r>
-        <w:t>En el paso de un estado a otro, se van recogiendo datos que pueden ser utilizado en cualquier momento o al finalizar el flujo.</w:t>
-      </w:r>
-    </w:p>
-    <w:p>
       <w:bookmarkStart w:id="0" w:name="_GoBack"/>
       <w:bookmarkEnd w:id="0"/>
-    </w:p>
+      <w:r>
+        <w:t>En un estado vista, el evento suele ser una acción del usuario. En un estado de acción, el evento es el resultado de evaluar una expresión.</w:t>
+      </w:r>
+    </w:p>
+    <w:p>
+      <w:pPr>
+        <w:pStyle w:val="Sinespaciado"/>
+        <w:rPr>
+          <w:lang w:val="en-US"/>
+        </w:rPr>
+      </w:pPr>
+      <w:r>
+        <w:rPr>
+          <w:lang w:val="en-US"/>
+        </w:rPr>
+        <w:t>&lt;transition</w:t>
+      </w:r>
+      <w:r>
+        <w:rPr>
+          <w:lang w:val="en-US"/>
+        </w:rPr>
+        <w:t xml:space="preserve"> </w:t>
+      </w:r>
+      <w:r>
+        <w:rPr>
+          <w:lang w:val="en-US"/>
+        </w:rPr>
+        <w:t>on-exception=</w:t>
+      </w:r>
+      <w:r>
+        <w:rPr>
+          <w:lang w:val="en-US"/>
+        </w:rPr>
+        <w:t xml:space="preserve"> </w:t>
+      </w:r>
+      <w:r>
+        <w:rPr>
+          <w:lang w:val="en-US"/>
+        </w:rPr>
+        <w:t>"</w:t>
+      </w:r>
+      <w:proofErr w:type="spellStart"/>
+      <w:r>
+        <w:rPr>
+          <w:lang w:val="en-US"/>
+        </w:rPr>
+        <w:t>com.springinaction.pizza.service.CustomerNotFoundException</w:t>
+      </w:r>
+      <w:proofErr w:type="spellEnd"/>
+      <w:r>
+        <w:rPr>
+          <w:lang w:val="en-US"/>
+        </w:rPr>
+        <w:t>"</w:t>
+      </w:r>
+    </w:p>
+    <w:p>
+      <w:pPr>
+        <w:pStyle w:val="Sinespaciado"/>
+      </w:pPr>
+      <w:proofErr w:type="spellStart"/>
+      <w:proofErr w:type="gramStart"/>
+      <w:r>
+        <w:t>to</w:t>
+      </w:r>
+      <w:proofErr w:type="spellEnd"/>
+      <w:proofErr w:type="gramEnd"/>
+      <w:r>
+        <w:t>="</w:t>
+      </w:r>
+      <w:proofErr w:type="spellStart"/>
+      <w:r>
+        <w:t>registrationForm</w:t>
+      </w:r>
+      <w:proofErr w:type="spellEnd"/>
+      <w:r>
+        <w:t>" /&gt;</w:t>
+      </w:r>
+    </w:p>
+    <w:p>
+      <w:pPr>
+        <w:pStyle w:val="Sinespaciado"/>
+      </w:pPr>
+    </w:p>
+    <w:p>
+      <w:r>
+        <w:t xml:space="preserve">Si varios estados </w:t>
+      </w:r>
+      <w:proofErr w:type="gramStart"/>
+      <w:r>
+        <w:t>tiene</w:t>
+      </w:r>
+      <w:proofErr w:type="gramEnd"/>
+      <w:r>
+        <w:t xml:space="preserve"> transiciones comunes, podemos definir una transacción global:</w:t>
+      </w:r>
+    </w:p>
+    <w:p>
+      <w:pPr>
+        <w:pStyle w:val="Sinespaciado"/>
+        <w:rPr>
+          <w:lang w:val="en-US"/>
+        </w:rPr>
+      </w:pPr>
+      <w:r>
+        <w:rPr>
+          <w:lang w:val="en-US"/>
+        </w:rPr>
+        <w:t>&lt;</w:t>
+      </w:r>
+      <w:proofErr w:type="gramStart"/>
+      <w:r>
+        <w:rPr>
+          <w:lang w:val="en-US"/>
+        </w:rPr>
+        <w:t>global-transitions</w:t>
+      </w:r>
+      <w:proofErr w:type="gramEnd"/>
+      <w:r>
+        <w:rPr>
+          <w:lang w:val="en-US"/>
+        </w:rPr>
+        <w:t>&gt;</w:t>
+      </w:r>
+    </w:p>
+    <w:p>
+      <w:pPr>
+        <w:pStyle w:val="Sinespaciado"/>
+        <w:rPr>
+          <w:lang w:val="en-US"/>
+        </w:rPr>
+      </w:pPr>
+      <w:r>
+        <w:rPr>
+          <w:lang w:val="en-US"/>
+        </w:rPr>
+        <w:t>&lt;transition on="cancel" to="</w:t>
+      </w:r>
+      <w:proofErr w:type="spellStart"/>
+      <w:r>
+        <w:rPr>
+          <w:lang w:val="en-US"/>
+        </w:rPr>
+        <w:t>endState</w:t>
+      </w:r>
+      <w:proofErr w:type="spellEnd"/>
+      <w:r>
+        <w:rPr>
+          <w:lang w:val="en-US"/>
+        </w:rPr>
+        <w:t>" /&gt;</w:t>
+      </w:r>
+    </w:p>
+    <w:p>
+      <w:pPr>
+        <w:pStyle w:val="Sinespaciado"/>
+      </w:pPr>
+      <w:r>
+        <w:t>&lt;/</w:t>
+      </w:r>
+      <w:proofErr w:type="gramStart"/>
+      <w:r>
+        <w:t>global-</w:t>
+      </w:r>
+      <w:proofErr w:type="spellStart"/>
+      <w:r>
+        <w:t>transitions</w:t>
+      </w:r>
+      <w:proofErr w:type="spellEnd"/>
+      <w:proofErr w:type="gramEnd"/>
+      <w:r>
+        <w:t>&gt;</w:t>
+      </w:r>
+    </w:p>
+    <w:p>
+      <w:pPr>
+        <w:pStyle w:val="Sinespaciado"/>
+      </w:pPr>
+    </w:p>
+    <w:p>
+      <w:pPr>
+        <w:rPr>
+          <w:u w:val="single"/>
+        </w:rPr>
+      </w:pPr>
+      <w:r>
+        <w:rPr>
+          <w:u w:val="single"/>
+        </w:rPr>
+        <w:t>Flujo de datos.</w:t>
+      </w:r>
+    </w:p>
+    <w:p>
+      <w:r>
+        <w:t>En el paso de un estado a otro, se van recogiendo datos que pueden ser utilizado en cualquier momento o al finalizar el flujo.</w:t>
+      </w:r>
+    </w:p>
+    <w:p/>
     <w:sectPr>
       <w:pgSz w:w="16839" w:h="23814" w:code="8"/>
       <w:pgMar w:top="1417" w:right="1701" w:bottom="1417" w:left="1701" w:header="708" w:footer="708" w:gutter="0"/>
@@ -21504,7 +21493,7 @@
 </file>
 
 <file path=customXml/itemProps1.xml><?xml version="1.0" encoding="utf-8"?>
-<ds:datastoreItem xmlns:ds="http://schemas.openxmlformats.org/officeDocument/2006/customXml" ds:itemID="{92A07239-F128-47DF-841B-3E0A6F1B9C2B}">
+<ds:datastoreItem xmlns:ds="http://schemas.openxmlformats.org/officeDocument/2006/customXml" ds:itemID="{68E77635-4182-4A1F-8C22-27622118E563}">
   <ds:schemaRefs>
     <ds:schemaRef ds:uri="http://schemas.openxmlformats.org/officeDocument/2006/bibliography"/>
   </ds:schemaRefs>

</xml_diff>

<commit_message>
pruebas con rm --cached, sobre el fichero ficherotest.txt
</commit_message>
<xml_diff>
--- a/software/SpringApuntes.docx
+++ b/software/SpringApuntes.docx
@@ -19546,206 +19546,734 @@
       <w:r>
         <w:t xml:space="preserve"> </w:t>
       </w:r>
+      <w:r>
+        <w:t>En un estado vista, el evento suele ser una acción del usuario. En un estado de acción, el evento es el resultado de evaluar una expresión.</w:t>
+      </w:r>
+    </w:p>
+    <w:p>
+      <w:pPr>
+        <w:pStyle w:val="Sinespaciado"/>
+        <w:rPr>
+          <w:lang w:val="en-US"/>
+        </w:rPr>
+      </w:pPr>
+      <w:r>
+        <w:rPr>
+          <w:lang w:val="en-US"/>
+        </w:rPr>
+        <w:t>&lt;transition</w:t>
+      </w:r>
+      <w:r>
+        <w:rPr>
+          <w:lang w:val="en-US"/>
+        </w:rPr>
+        <w:t xml:space="preserve"> </w:t>
+      </w:r>
+      <w:r>
+        <w:rPr>
+          <w:lang w:val="en-US"/>
+        </w:rPr>
+        <w:t>on-exception=</w:t>
+      </w:r>
+      <w:r>
+        <w:rPr>
+          <w:lang w:val="en-US"/>
+        </w:rPr>
+        <w:t xml:space="preserve"> </w:t>
+      </w:r>
+      <w:r>
+        <w:rPr>
+          <w:lang w:val="en-US"/>
+        </w:rPr>
+        <w:t>"</w:t>
+      </w:r>
+      <w:proofErr w:type="spellStart"/>
+      <w:r>
+        <w:rPr>
+          <w:lang w:val="en-US"/>
+        </w:rPr>
+        <w:t>com.springinaction.pizza.service.CustomerNotFoundException</w:t>
+      </w:r>
+      <w:proofErr w:type="spellEnd"/>
+      <w:r>
+        <w:rPr>
+          <w:lang w:val="en-US"/>
+        </w:rPr>
+        <w:t>"</w:t>
+      </w:r>
+    </w:p>
+    <w:p>
+      <w:pPr>
+        <w:pStyle w:val="Sinespaciado"/>
+      </w:pPr>
+      <w:proofErr w:type="spellStart"/>
+      <w:proofErr w:type="gramStart"/>
+      <w:r>
+        <w:t>to</w:t>
+      </w:r>
+      <w:proofErr w:type="spellEnd"/>
+      <w:proofErr w:type="gramEnd"/>
+      <w:r>
+        <w:t>="</w:t>
+      </w:r>
+      <w:proofErr w:type="spellStart"/>
+      <w:r>
+        <w:t>registrationForm</w:t>
+      </w:r>
+      <w:proofErr w:type="spellEnd"/>
+      <w:r>
+        <w:t>" /&gt;</w:t>
+      </w:r>
+    </w:p>
+    <w:p>
+      <w:pPr>
+        <w:pStyle w:val="Sinespaciado"/>
+      </w:pPr>
+    </w:p>
+    <w:p>
+      <w:r>
+        <w:t xml:space="preserve">Si varios estados </w:t>
+      </w:r>
+      <w:proofErr w:type="gramStart"/>
+      <w:r>
+        <w:t>tiene</w:t>
+      </w:r>
+      <w:proofErr w:type="gramEnd"/>
+      <w:r>
+        <w:t xml:space="preserve"> transiciones comunes, podemos definir una transacción global:</w:t>
+      </w:r>
+    </w:p>
+    <w:p>
+      <w:pPr>
+        <w:pStyle w:val="Sinespaciado"/>
+        <w:rPr>
+          <w:lang w:val="en-US"/>
+        </w:rPr>
+      </w:pPr>
+      <w:r>
+        <w:rPr>
+          <w:lang w:val="en-US"/>
+        </w:rPr>
+        <w:t>&lt;</w:t>
+      </w:r>
+      <w:proofErr w:type="gramStart"/>
+      <w:r>
+        <w:rPr>
+          <w:lang w:val="en-US"/>
+        </w:rPr>
+        <w:t>global-transitions</w:t>
+      </w:r>
+      <w:proofErr w:type="gramEnd"/>
+      <w:r>
+        <w:rPr>
+          <w:lang w:val="en-US"/>
+        </w:rPr>
+        <w:t>&gt;</w:t>
+      </w:r>
+    </w:p>
+    <w:p>
+      <w:pPr>
+        <w:pStyle w:val="Sinespaciado"/>
+        <w:rPr>
+          <w:lang w:val="en-US"/>
+        </w:rPr>
+      </w:pPr>
+      <w:r>
+        <w:rPr>
+          <w:lang w:val="en-US"/>
+        </w:rPr>
+        <w:t>&lt;transition on="cancel" to="</w:t>
+      </w:r>
+      <w:proofErr w:type="spellStart"/>
+      <w:r>
+        <w:rPr>
+          <w:lang w:val="en-US"/>
+        </w:rPr>
+        <w:t>endState</w:t>
+      </w:r>
+      <w:proofErr w:type="spellEnd"/>
+      <w:r>
+        <w:rPr>
+          <w:lang w:val="en-US"/>
+        </w:rPr>
+        <w:t>" /&gt;</w:t>
+      </w:r>
+    </w:p>
+    <w:p>
+      <w:pPr>
+        <w:pStyle w:val="Sinespaciado"/>
+      </w:pPr>
+      <w:r>
+        <w:t>&lt;/</w:t>
+      </w:r>
+      <w:proofErr w:type="gramStart"/>
+      <w:r>
+        <w:t>global-</w:t>
+      </w:r>
+      <w:proofErr w:type="spellStart"/>
+      <w:r>
+        <w:t>transitions</w:t>
+      </w:r>
+      <w:proofErr w:type="spellEnd"/>
+      <w:proofErr w:type="gramEnd"/>
+      <w:r>
+        <w:t>&gt;</w:t>
+      </w:r>
+    </w:p>
+    <w:p>
+      <w:pPr>
+        <w:pStyle w:val="Sinespaciado"/>
+      </w:pPr>
+    </w:p>
+    <w:p>
+      <w:pPr>
+        <w:rPr>
+          <w:u w:val="single"/>
+        </w:rPr>
+      </w:pPr>
+      <w:r>
+        <w:rPr>
+          <w:u w:val="single"/>
+        </w:rPr>
+        <w:t>Flujo de datos.</w:t>
+      </w:r>
+    </w:p>
+    <w:p>
+      <w:r>
+        <w:t>En el paso de un estado a otro, se van recogiendo datos que pueden ser utilizado en cualquier momento o al finalizar el flujo.</w:t>
+      </w:r>
+    </w:p>
+    <w:p/>
+    <w:p>
+      <w:r>
+        <w:rPr>
+          <w:u w:val="single"/>
+        </w:rPr>
+        <w:t>Declaración de variables</w:t>
+      </w:r>
+      <w:r>
+        <w:t>.</w:t>
+      </w:r>
+    </w:p>
+    <w:p>
+      <w:r>
+        <w:t xml:space="preserve">Con la etiqueta </w:t>
+      </w:r>
+      <w:proofErr w:type="spellStart"/>
+      <w:r>
+        <w:t>var</w:t>
+      </w:r>
+      <w:proofErr w:type="spellEnd"/>
+      <w:r>
+        <w:t xml:space="preserve"> podemos declarar variables visibles en cualquier estado del flujo.</w:t>
+      </w:r>
+    </w:p>
+    <w:p>
+      <w:pPr>
+        <w:pStyle w:val="Sinespaciado"/>
+        <w:rPr>
+          <w:lang w:val="en-US"/>
+        </w:rPr>
+      </w:pPr>
+      <w:r>
+        <w:rPr>
+          <w:lang w:val="en-US"/>
+        </w:rPr>
+        <w:t>&lt;</w:t>
+      </w:r>
+      <w:proofErr w:type="spellStart"/>
+      <w:r>
+        <w:rPr>
+          <w:lang w:val="en-US"/>
+        </w:rPr>
+        <w:t>var</w:t>
+      </w:r>
+      <w:proofErr w:type="spellEnd"/>
+      <w:r>
+        <w:rPr>
+          <w:lang w:val="en-US"/>
+        </w:rPr>
+        <w:t xml:space="preserve"> name="customer" class="</w:t>
+      </w:r>
+      <w:proofErr w:type="spellStart"/>
+      <w:r>
+        <w:rPr>
+          <w:lang w:val="en-US"/>
+        </w:rPr>
+        <w:t>com.springinaction.pizza.domain.Customer</w:t>
+      </w:r>
+      <w:proofErr w:type="spellEnd"/>
+      <w:r>
+        <w:rPr>
+          <w:lang w:val="en-US"/>
+        </w:rPr>
+        <w:t>"/&gt;</w:t>
+      </w:r>
+    </w:p>
+    <w:p>
+      <w:pPr>
+        <w:pStyle w:val="Sinespaciado"/>
+        <w:rPr>
+          <w:lang w:val="en-US"/>
+        </w:rPr>
+      </w:pPr>
+    </w:p>
+    <w:p>
+      <w:r>
+        <w:t>En un estado de acción o entrada de vista podemos declar</w:t>
+      </w:r>
+      <w:r>
+        <w:t>a</w:t>
+      </w:r>
+      <w:r>
+        <w:t>r una variable con</w:t>
+      </w:r>
+      <w:r>
+        <w:t xml:space="preserve"> ámbito de vista (</w:t>
+      </w:r>
+      <w:proofErr w:type="spellStart"/>
+      <w:r>
+        <w:t>view-scope</w:t>
+      </w:r>
+      <w:proofErr w:type="spellEnd"/>
+      <w:r>
+        <w:t>)</w:t>
+      </w:r>
+      <w:r>
+        <w:t>:</w:t>
+      </w:r>
+    </w:p>
+    <w:p>
+      <w:pPr>
+        <w:pStyle w:val="Sinespaciado"/>
+      </w:pPr>
+      <w:r>
+        <w:t>&lt;</w:t>
+      </w:r>
+      <w:proofErr w:type="spellStart"/>
+      <w:r>
+        <w:t>evaluate</w:t>
+      </w:r>
+      <w:proofErr w:type="spellEnd"/>
+      <w:r>
+        <w:t xml:space="preserve"> </w:t>
+      </w:r>
+      <w:proofErr w:type="spellStart"/>
+      <w:r>
+        <w:t>result</w:t>
+      </w:r>
+      <w:proofErr w:type="spellEnd"/>
+      <w:r>
+        <w:t>="</w:t>
+      </w:r>
+      <w:proofErr w:type="spellStart"/>
+      <w:r>
+        <w:t>viewScope.toppingsList</w:t>
+      </w:r>
+      <w:proofErr w:type="spellEnd"/>
+      <w:r>
+        <w:t>"</w:t>
+      </w:r>
+    </w:p>
+    <w:p>
+      <w:pPr>
+        <w:pStyle w:val="Sinespaciado"/>
+        <w:rPr>
+          <w:lang w:val="en-US"/>
+        </w:rPr>
+      </w:pPr>
+      <w:proofErr w:type="gramStart"/>
+      <w:r>
+        <w:rPr>
+          <w:lang w:val="en-US"/>
+        </w:rPr>
+        <w:t>expression</w:t>
+      </w:r>
+      <w:proofErr w:type="gramEnd"/>
+      <w:r>
+        <w:rPr>
+          <w:lang w:val="en-US"/>
+        </w:rPr>
+        <w:t>="T(</w:t>
+      </w:r>
+      <w:proofErr w:type="spellStart"/>
+      <w:r>
+        <w:rPr>
+          <w:lang w:val="en-US"/>
+        </w:rPr>
+        <w:t>com.springinaction.pizza.domain.Topping</w:t>
+      </w:r>
+      <w:proofErr w:type="spellEnd"/>
+      <w:r>
+        <w:rPr>
+          <w:lang w:val="en-US"/>
+        </w:rPr>
+        <w:t>).</w:t>
+      </w:r>
+      <w:proofErr w:type="spellStart"/>
+      <w:r>
+        <w:rPr>
+          <w:lang w:val="en-US"/>
+        </w:rPr>
+        <w:t>asList</w:t>
+      </w:r>
+      <w:proofErr w:type="spellEnd"/>
+      <w:r>
+        <w:rPr>
+          <w:lang w:val="en-US"/>
+        </w:rPr>
+        <w:t>()" /&gt;</w:t>
+      </w:r>
+    </w:p>
+    <w:p>
+      <w:pPr>
+        <w:pStyle w:val="Sinespaciado"/>
+        <w:rPr>
+          <w:lang w:val="en-US"/>
+        </w:rPr>
+      </w:pPr>
+    </w:p>
+    <w:p>
+      <w:pPr>
+        <w:rPr>
+          <w:lang w:val="en-US"/>
+        </w:rPr>
+      </w:pPr>
+      <w:proofErr w:type="spellStart"/>
+      <w:proofErr w:type="gramStart"/>
+      <w:r>
+        <w:rPr>
+          <w:lang w:val="en-US"/>
+        </w:rPr>
+        <w:t>también</w:t>
+      </w:r>
+      <w:proofErr w:type="spellEnd"/>
+      <w:proofErr w:type="gramEnd"/>
+      <w:r>
+        <w:rPr>
+          <w:lang w:val="en-US"/>
+        </w:rPr>
+        <w:t>:</w:t>
+      </w:r>
+    </w:p>
+    <w:p>
+      <w:pPr>
+        <w:pStyle w:val="Sinespaciado"/>
+        <w:rPr>
+          <w:lang w:val="en-US"/>
+        </w:rPr>
+      </w:pPr>
+      <w:r>
+        <w:rPr>
+          <w:lang w:val="en-US"/>
+        </w:rPr>
+        <w:t>&lt;set name="</w:t>
+      </w:r>
+      <w:proofErr w:type="spellStart"/>
+      <w:r>
+        <w:rPr>
+          <w:lang w:val="en-US"/>
+        </w:rPr>
+        <w:t>flowScope.pizza</w:t>
+      </w:r>
+      <w:proofErr w:type="spellEnd"/>
+      <w:r>
+        <w:rPr>
+          <w:lang w:val="en-US"/>
+        </w:rPr>
+        <w:t>"</w:t>
+      </w:r>
+    </w:p>
+    <w:p>
+      <w:pPr>
+        <w:pStyle w:val="Sinespaciado"/>
+        <w:rPr>
+          <w:lang w:val="en-US"/>
+        </w:rPr>
+      </w:pPr>
+      <w:proofErr w:type="gramStart"/>
+      <w:r>
+        <w:rPr>
+          <w:lang w:val="en-US"/>
+        </w:rPr>
+        <w:t>value</w:t>
+      </w:r>
+      <w:proofErr w:type="gramEnd"/>
+      <w:r>
+        <w:rPr>
+          <w:lang w:val="en-US"/>
+        </w:rPr>
+        <w:t xml:space="preserve">="new </w:t>
+      </w:r>
+      <w:proofErr w:type="spellStart"/>
+      <w:r>
+        <w:rPr>
+          <w:lang w:val="en-US"/>
+        </w:rPr>
+        <w:t>com.springinaction.pizza.domain.Pizza</w:t>
+      </w:r>
+      <w:proofErr w:type="spellEnd"/>
+      <w:r>
+        <w:rPr>
+          <w:lang w:val="en-US"/>
+        </w:rPr>
+        <w:t>()" /&gt;</w:t>
+      </w:r>
+    </w:p>
+    <w:p>
+      <w:pPr>
+        <w:pStyle w:val="Sinespaciado"/>
+        <w:rPr>
+          <w:lang w:val="en-US"/>
+        </w:rPr>
+      </w:pPr>
+    </w:p>
+    <w:p>
+      <w:pPr>
+        <w:rPr>
+          <w:lang w:val="en-US"/>
+        </w:rPr>
+      </w:pPr>
+      <w:proofErr w:type="spellStart"/>
+      <w:r>
+        <w:rPr>
+          <w:lang w:val="en-US"/>
+        </w:rPr>
+        <w:t>Tipos</w:t>
+      </w:r>
+      <w:proofErr w:type="spellEnd"/>
+      <w:r>
+        <w:rPr>
+          <w:lang w:val="en-US"/>
+        </w:rPr>
+        <w:t xml:space="preserve"> de scope:</w:t>
+      </w:r>
+    </w:p>
+    <w:p>
+      <w:pPr>
+        <w:ind w:left="708"/>
+        <w:rPr>
+          <w:lang w:val="en-US"/>
+        </w:rPr>
+      </w:pPr>
+      <w:r>
+        <w:rPr>
+          <w:lang w:val="en-US"/>
+        </w:rPr>
+        <w:t>Conversation</w:t>
+      </w:r>
+      <w:r>
+        <w:rPr>
+          <w:lang w:val="en-US"/>
+        </w:rPr>
+        <w:t>:</w:t>
+      </w:r>
+      <w:r>
+        <w:rPr>
+          <w:lang w:val="en-US"/>
+        </w:rPr>
+        <w:t xml:space="preserve"> Created when a top-level flow starts, and destroyed when the top-level flow ends.</w:t>
+      </w:r>
+      <w:r>
+        <w:rPr>
+          <w:lang w:val="en-US"/>
+        </w:rPr>
+        <w:t xml:space="preserve"> </w:t>
+      </w:r>
+      <w:proofErr w:type="gramStart"/>
+      <w:r>
+        <w:rPr>
+          <w:lang w:val="en-US"/>
+        </w:rPr>
+        <w:t xml:space="preserve">Shared by a top-level flow and all of its </w:t>
+      </w:r>
+      <w:proofErr w:type="spellStart"/>
+      <w:r>
+        <w:rPr>
+          <w:lang w:val="en-US"/>
+        </w:rPr>
+        <w:t>subflows</w:t>
+      </w:r>
+      <w:proofErr w:type="spellEnd"/>
+      <w:r>
+        <w:rPr>
+          <w:lang w:val="en-US"/>
+        </w:rPr>
+        <w:t>.</w:t>
+      </w:r>
+      <w:proofErr w:type="gramEnd"/>
+    </w:p>
+    <w:p>
+      <w:pPr>
+        <w:ind w:left="708"/>
+        <w:rPr>
+          <w:lang w:val="en-US"/>
+        </w:rPr>
+      </w:pPr>
+      <w:r>
+        <w:rPr>
+          <w:lang w:val="en-US"/>
+        </w:rPr>
+        <w:t>Flow</w:t>
+      </w:r>
+      <w:r>
+        <w:rPr>
+          <w:lang w:val="en-US"/>
+        </w:rPr>
+        <w:t>:</w:t>
+      </w:r>
+      <w:r>
+        <w:rPr>
+          <w:lang w:val="en-US"/>
+        </w:rPr>
+        <w:t xml:space="preserve"> Created when a flow starts, and destroyed when the flow ends. Only visible in the</w:t>
+      </w:r>
+    </w:p>
+    <w:p>
+      <w:pPr>
+        <w:ind w:firstLine="708"/>
+        <w:rPr>
+          <w:lang w:val="en-US"/>
+        </w:rPr>
+      </w:pPr>
       <w:bookmarkStart w:id="0" w:name="_GoBack"/>
       <w:bookmarkEnd w:id="0"/>
       <w:r>
-        <w:t>En un estado vista, el evento suele ser una acción del usuario. En un estado de acción, el evento es el resultado de evaluar una expresión.</w:t>
-      </w:r>
-    </w:p>
-    <w:p>
-      <w:pPr>
-        <w:pStyle w:val="Sinespaciado"/>
-        <w:rPr>
-          <w:lang w:val="en-US"/>
-        </w:rPr>
-      </w:pPr>
-      <w:r>
-        <w:rPr>
-          <w:lang w:val="en-US"/>
-        </w:rPr>
-        <w:t>&lt;transition</w:t>
-      </w:r>
-      <w:r>
-        <w:rPr>
-          <w:lang w:val="en-US"/>
-        </w:rPr>
-        <w:t xml:space="preserve"> </w:t>
-      </w:r>
-      <w:r>
-        <w:rPr>
-          <w:lang w:val="en-US"/>
-        </w:rPr>
-        <w:t>on-exception=</w:t>
-      </w:r>
-      <w:r>
-        <w:rPr>
-          <w:lang w:val="en-US"/>
-        </w:rPr>
-        <w:t xml:space="preserve"> </w:t>
-      </w:r>
-      <w:r>
-        <w:rPr>
-          <w:lang w:val="en-US"/>
-        </w:rPr>
-        <w:t>"</w:t>
-      </w:r>
-      <w:proofErr w:type="spellStart"/>
-      <w:r>
-        <w:rPr>
-          <w:lang w:val="en-US"/>
-        </w:rPr>
-        <w:t>com.springinaction.pizza.service.CustomerNotFoundException</w:t>
-      </w:r>
-      <w:proofErr w:type="spellEnd"/>
-      <w:r>
-        <w:rPr>
-          <w:lang w:val="en-US"/>
-        </w:rPr>
-        <w:t>"</w:t>
-      </w:r>
-    </w:p>
-    <w:p>
-      <w:pPr>
-        <w:pStyle w:val="Sinespaciado"/>
-      </w:pPr>
-      <w:proofErr w:type="spellStart"/>
+        <w:rPr>
+          <w:lang w:val="en-US"/>
+        </w:rPr>
+        <w:t>flow it was created by.</w:t>
+      </w:r>
+    </w:p>
+    <w:p>
+      <w:pPr>
+        <w:ind w:left="708"/>
+        <w:rPr>
+          <w:lang w:val="en-US"/>
+        </w:rPr>
+      </w:pPr>
+      <w:r>
+        <w:rPr>
+          <w:lang w:val="en-US"/>
+        </w:rPr>
+        <w:t>Request</w:t>
+      </w:r>
+      <w:r>
+        <w:rPr>
+          <w:lang w:val="en-US"/>
+        </w:rPr>
+        <w:t>:</w:t>
+      </w:r>
+      <w:r>
+        <w:rPr>
+          <w:lang w:val="en-US"/>
+        </w:rPr>
+        <w:t xml:space="preserve"> Created when a request is made into a flow, and destroyed when the flow returns.</w:t>
+      </w:r>
+    </w:p>
+    <w:p>
+      <w:pPr>
+        <w:ind w:left="708"/>
+        <w:rPr>
+          <w:lang w:val="en-US"/>
+        </w:rPr>
+      </w:pPr>
+      <w:r>
+        <w:rPr>
+          <w:lang w:val="en-US"/>
+        </w:rPr>
+        <w:t>Flash</w:t>
+      </w:r>
+      <w:r>
+        <w:rPr>
+          <w:lang w:val="en-US"/>
+        </w:rPr>
+        <w:t>:</w:t>
+      </w:r>
+      <w:r>
+        <w:rPr>
+          <w:lang w:val="en-US"/>
+        </w:rPr>
+        <w:t xml:space="preserve"> Created when a flow starts, and destroyed when the flow ends. It’s also cleared</w:t>
+      </w:r>
+    </w:p>
+    <w:p>
+      <w:pPr>
+        <w:ind w:firstLine="708"/>
+        <w:rPr>
+          <w:lang w:val="en-US"/>
+        </w:rPr>
+      </w:pPr>
       <w:proofErr w:type="gramStart"/>
       <w:r>
-        <w:t>to</w:t>
-      </w:r>
-      <w:proofErr w:type="spellEnd"/>
+        <w:rPr>
+          <w:lang w:val="en-US"/>
+        </w:rPr>
+        <w:t>out</w:t>
+      </w:r>
       <w:proofErr w:type="gramEnd"/>
       <w:r>
-        <w:t>="</w:t>
-      </w:r>
-      <w:proofErr w:type="spellStart"/>
-      <w:r>
-        <w:t>registrationForm</w:t>
-      </w:r>
-      <w:proofErr w:type="spellEnd"/>
-      <w:r>
-        <w:t>" /&gt;</w:t>
-      </w:r>
-    </w:p>
-    <w:p>
-      <w:pPr>
-        <w:pStyle w:val="Sinespaciado"/>
-      </w:pPr>
-    </w:p>
-    <w:p>
-      <w:r>
-        <w:t xml:space="preserve">Si varios estados </w:t>
-      </w:r>
+        <w:rPr>
+          <w:lang w:val="en-US"/>
+        </w:rPr>
+        <w:t xml:space="preserve"> after a view state renders.</w:t>
+      </w:r>
+    </w:p>
+    <w:p>
+      <w:pPr>
+        <w:ind w:left="708"/>
+        <w:rPr>
+          <w:lang w:val="en-US"/>
+        </w:rPr>
+      </w:pPr>
+      <w:r>
+        <w:rPr>
+          <w:lang w:val="en-US"/>
+        </w:rPr>
+        <w:t>View</w:t>
+      </w:r>
+      <w:r>
+        <w:rPr>
+          <w:lang w:val="en-US"/>
+        </w:rPr>
+        <w:t>:</w:t>
+      </w:r>
+      <w:r>
+        <w:rPr>
+          <w:lang w:val="en-US"/>
+        </w:rPr>
+        <w:t xml:space="preserve"> Created when a view state is entered, and destroyed when the state exits. Visible</w:t>
+      </w:r>
+    </w:p>
+    <w:p>
+      <w:pPr>
+        <w:ind w:firstLine="708"/>
+        <w:rPr>
+          <w:lang w:val="en-US"/>
+        </w:rPr>
+      </w:pPr>
       <w:proofErr w:type="gramStart"/>
       <w:r>
-        <w:t>tiene</w:t>
+        <w:rPr>
+          <w:lang w:val="en-US"/>
+        </w:rPr>
+        <w:t>only</w:t>
       </w:r>
       <w:proofErr w:type="gramEnd"/>
       <w:r>
-        <w:t xml:space="preserve"> transiciones comunes, podemos definir una transacción global:</w:t>
-      </w:r>
-    </w:p>
-    <w:p>
-      <w:pPr>
-        <w:pStyle w:val="Sinespaciado"/>
-        <w:rPr>
-          <w:lang w:val="en-US"/>
-        </w:rPr>
-      </w:pPr>
-      <w:r>
-        <w:rPr>
-          <w:lang w:val="en-US"/>
-        </w:rPr>
-        <w:t>&lt;</w:t>
-      </w:r>
-      <w:proofErr w:type="gramStart"/>
-      <w:r>
-        <w:rPr>
-          <w:lang w:val="en-US"/>
-        </w:rPr>
-        <w:t>global-transitions</w:t>
-      </w:r>
-      <w:proofErr w:type="gramEnd"/>
-      <w:r>
-        <w:rPr>
-          <w:lang w:val="en-US"/>
-        </w:rPr>
-        <w:t>&gt;</w:t>
-      </w:r>
-    </w:p>
-    <w:p>
-      <w:pPr>
-        <w:pStyle w:val="Sinespaciado"/>
-        <w:rPr>
-          <w:lang w:val="en-US"/>
-        </w:rPr>
-      </w:pPr>
-      <w:r>
-        <w:rPr>
-          <w:lang w:val="en-US"/>
-        </w:rPr>
-        <w:t>&lt;transition on="cancel" to="</w:t>
-      </w:r>
-      <w:proofErr w:type="spellStart"/>
-      <w:r>
-        <w:rPr>
-          <w:lang w:val="en-US"/>
-        </w:rPr>
-        <w:t>endState</w:t>
-      </w:r>
-      <w:proofErr w:type="spellEnd"/>
-      <w:r>
-        <w:rPr>
-          <w:lang w:val="en-US"/>
-        </w:rPr>
-        <w:t>" /&gt;</w:t>
-      </w:r>
-    </w:p>
-    <w:p>
-      <w:pPr>
-        <w:pStyle w:val="Sinespaciado"/>
-      </w:pPr>
-      <w:r>
-        <w:t>&lt;/</w:t>
-      </w:r>
-      <w:proofErr w:type="gramStart"/>
-      <w:r>
-        <w:t>global-</w:t>
-      </w:r>
-      <w:proofErr w:type="spellStart"/>
-      <w:r>
-        <w:t>transitions</w:t>
-      </w:r>
-      <w:proofErr w:type="spellEnd"/>
-      <w:proofErr w:type="gramEnd"/>
-      <w:r>
-        <w:t>&gt;</w:t>
-      </w:r>
-    </w:p>
-    <w:p>
-      <w:pPr>
-        <w:pStyle w:val="Sinespaciado"/>
-      </w:pPr>
-    </w:p>
-    <w:p>
-      <w:pPr>
-        <w:rPr>
-          <w:u w:val="single"/>
-        </w:rPr>
-      </w:pPr>
-      <w:r>
-        <w:rPr>
-          <w:u w:val="single"/>
-        </w:rPr>
-        <w:t>Flujo de datos.</w:t>
-      </w:r>
-    </w:p>
-    <w:p>
-      <w:r>
-        <w:t>En el paso de un estado a otro, se van recogiendo datos que pueden ser utilizado en cualquier momento o al finalizar el flujo.</w:t>
-      </w:r>
-    </w:p>
-    <w:p/>
+        <w:rPr>
+          <w:lang w:val="en-US"/>
+        </w:rPr>
+        <w:t xml:space="preserve"> in the view state.</w:t>
+      </w:r>
+    </w:p>
+    <w:p>
+      <w:pPr>
+        <w:rPr>
+          <w:lang w:val="en-US"/>
+        </w:rPr>
+      </w:pPr>
+    </w:p>
     <w:sectPr>
       <w:pgSz w:w="16839" w:h="23814" w:code="8"/>
       <w:pgMar w:top="1417" w:right="1701" w:bottom="1417" w:left="1701" w:header="708" w:footer="708" w:gutter="0"/>
@@ -21493,7 +22021,7 @@
 </file>
 
 <file path=customXml/itemProps1.xml><?xml version="1.0" encoding="utf-8"?>
-<ds:datastoreItem xmlns:ds="http://schemas.openxmlformats.org/officeDocument/2006/customXml" ds:itemID="{68E77635-4182-4A1F-8C22-27622118E563}">
+<ds:datastoreItem xmlns:ds="http://schemas.openxmlformats.org/officeDocument/2006/customXml" ds:itemID="{D8F4A9BD-0CC1-468D-966A-B3170EC707C8}">
   <ds:schemaRefs>
     <ds:schemaRef ds:uri="http://schemas.openxmlformats.org/officeDocument/2006/bibliography"/>
   </ds:schemaRefs>

</xml_diff>